<commit_message>
how many number we can give after decimal
</commit_message>
<xml_diff>
--- a/note for c++.docx
+++ b/note for c++.docx
@@ -569,49 +569,33 @@
         <w:pStyle w:val="NormalWeb"/>
         <w:rPr>
           <w:rFonts w:ascii="Arial" w:hAnsi="Arial" w:cs="Arial"/>
-          <w:sz w:val="40"/>
-          <w:szCs w:val="40"/>
-        </w:rPr>
-      </w:pPr>
-      <w:r>
-        <w:rPr>
-          <w:rFonts w:ascii="Arial" w:hAnsi="Arial" w:cs="Arial"/>
-          <w:sz w:val="40"/>
-          <w:szCs w:val="40"/>
-        </w:rPr>
-        <w:t xml:space="preserve">  </w:t>
-      </w:r>
-      <w:r>
-        <w:rPr>
-          <w:rFonts w:ascii="Arial" w:hAnsi="Arial" w:cs="Arial"/>
-          <w:sz w:val="40"/>
-          <w:szCs w:val="40"/>
-        </w:rPr>
-        <w:t>Escape Sequence</w:t>
-      </w:r>
-      <w:r>
-        <w:rPr>
-          <w:rFonts w:ascii="Arial" w:hAnsi="Arial" w:cs="Arial"/>
-          <w:sz w:val="40"/>
-          <w:szCs w:val="40"/>
-        </w:rPr>
-        <w:t>-newline-/n or &lt;&lt;endl</w:t>
-      </w:r>
-    </w:p>
-    <w:p>
-      <w:pPr>
-        <w:pStyle w:val="NormalWeb"/>
-        <w:rPr>
-          <w:rFonts w:ascii="Arial" w:hAnsi="Arial" w:cs="Arial"/>
-          <w:sz w:val="40"/>
-          <w:szCs w:val="40"/>
-        </w:rPr>
-      </w:pPr>
-      <w:r>
-        <w:rPr>
-          <w:rFonts w:ascii="Arial" w:hAnsi="Arial" w:cs="Arial"/>
-          <w:sz w:val="40"/>
-          <w:szCs w:val="40"/>
+          <w:sz w:val="36"/>
+          <w:szCs w:val="36"/>
+        </w:rPr>
+      </w:pPr>
+      <w:r>
+        <w:rPr>
+          <w:rFonts w:ascii="Arial" w:hAnsi="Arial" w:cs="Arial"/>
+          <w:sz w:val="36"/>
+          <w:szCs w:val="36"/>
+        </w:rPr>
+        <w:t xml:space="preserve">  Escape Sequence-newline-/n or &lt;&lt;endl</w:t>
+      </w:r>
+    </w:p>
+    <w:p>
+      <w:pPr>
+        <w:pStyle w:val="NormalWeb"/>
+        <w:rPr>
+          <w:rFonts w:ascii="Arial" w:hAnsi="Arial" w:cs="Arial"/>
+          <w:sz w:val="36"/>
+          <w:szCs w:val="36"/>
+        </w:rPr>
+      </w:pPr>
+      <w:r>
+        <w:rPr>
+          <w:rFonts w:ascii="Arial" w:hAnsi="Arial" w:cs="Arial"/>
+          <w:sz w:val="36"/>
+          <w:szCs w:val="36"/>
         </w:rPr>
         <w:t xml:space="preserve">  There are so many escape sequence . you can see it from google.</w:t>
       </w:r>
@@ -665,54 +649,526 @@
         <w:pStyle w:val="NormalWeb"/>
         <w:rPr>
           <w:rFonts w:ascii="Arial" w:hAnsi="Arial" w:cs="Arial"/>
+          <w:sz w:val="36"/>
+          <w:szCs w:val="36"/>
+        </w:rPr>
+      </w:pPr>
+      <w:r>
+        <w:rPr>
+          <w:rFonts w:ascii="Arial" w:hAnsi="Arial" w:cs="Arial"/>
+          <w:sz w:val="36"/>
+          <w:szCs w:val="36"/>
+        </w:rPr>
+        <w:t>If we can declare data type and initialization value together in one line then it call dynamic initialization.</w:t>
+      </w:r>
+    </w:p>
+    <w:p>
+      <w:pPr>
+        <w:pStyle w:val="NormalWeb"/>
+        <w:rPr>
+          <w:rFonts w:ascii="Arial" w:hAnsi="Arial" w:cs="Arial"/>
+          <w:sz w:val="36"/>
+          <w:szCs w:val="36"/>
+        </w:rPr>
+      </w:pPr>
+      <w:r>
+        <w:rPr>
+          <w:rFonts w:ascii="Arial" w:hAnsi="Arial" w:cs="Arial"/>
+          <w:sz w:val="36"/>
+          <w:szCs w:val="36"/>
+        </w:rPr>
+        <w:t>Eg::: int a=10,int b =20;</w:t>
+      </w:r>
+    </w:p>
+    <w:p>
+      <w:pPr>
+        <w:pStyle w:val="NormalWeb"/>
+        <w:rPr>
+          <w:rFonts w:ascii="Arial" w:hAnsi="Arial" w:cs="Arial"/>
+          <w:sz w:val="36"/>
+          <w:szCs w:val="36"/>
+        </w:rPr>
+      </w:pPr>
+      <w:r>
+        <w:rPr>
+          <w:rFonts w:ascii="Arial" w:hAnsi="Arial" w:cs="Arial"/>
+          <w:sz w:val="36"/>
+          <w:szCs w:val="36"/>
+        </w:rPr>
+        <w:t>*cout==console output</w:t>
+      </w:r>
+    </w:p>
+    <w:p>
+      <w:pPr>
+        <w:pStyle w:val="NormalWeb"/>
+        <w:rPr>
+          <w:rFonts w:ascii="Arial" w:hAnsi="Arial" w:cs="Arial"/>
           <w:sz w:val="48"/>
           <w:szCs w:val="48"/>
         </w:rPr>
       </w:pPr>
-      <w:r>
-        <w:rPr>
-          <w:rFonts w:ascii="Arial" w:hAnsi="Arial" w:cs="Arial"/>
-          <w:sz w:val="48"/>
-          <w:szCs w:val="48"/>
-        </w:rPr>
-        <w:t>If we can declare data type and initialization value together in one line then it call dynamic initialization.</w:t>
-      </w:r>
-    </w:p>
-    <w:p>
-      <w:pPr>
-        <w:pStyle w:val="NormalWeb"/>
-        <w:rPr>
-          <w:rFonts w:ascii="Arial" w:hAnsi="Arial" w:cs="Arial"/>
-          <w:sz w:val="48"/>
-          <w:szCs w:val="48"/>
-        </w:rPr>
-      </w:pPr>
-      <w:r>
-        <w:rPr>
-          <w:rFonts w:ascii="Arial" w:hAnsi="Arial" w:cs="Arial"/>
-          <w:sz w:val="48"/>
-          <w:szCs w:val="48"/>
-        </w:rPr>
-        <w:t>Eg::: int a=10,int b =20;</w:t>
-      </w:r>
-    </w:p>
-    <w:p>
-      <w:pPr>
-        <w:pStyle w:val="NormalWeb"/>
-        <w:rPr>
-          <w:rFonts w:ascii="Arial" w:hAnsi="Arial" w:cs="Arial"/>
-          <w:sz w:val="48"/>
-          <w:szCs w:val="48"/>
-        </w:rPr>
-      </w:pPr>
-      <w:r>
-        <w:rPr>
-          <w:rFonts w:ascii="Arial" w:hAnsi="Arial" w:cs="Arial"/>
-          <w:sz w:val="48"/>
-          <w:szCs w:val="48"/>
-        </w:rPr>
-        <w:t>*cout==console output</w:t>
-      </w:r>
+    </w:p>
+    <w:p>
+      <w:pPr>
+        <w:pStyle w:val="NormalWeb"/>
+        <w:rPr>
+          <w:rFonts w:ascii="Arial" w:hAnsi="Arial" w:cs="Arial"/>
+          <w:b/>
+          <w:bCs/>
+          <w:sz w:val="56"/>
+          <w:szCs w:val="56"/>
+        </w:rPr>
+      </w:pPr>
+      <w:r>
+        <w:rPr>
+          <w:rFonts w:ascii="Arial" w:hAnsi="Arial" w:cs="Arial"/>
+          <w:b/>
+          <w:bCs/>
+          <w:sz w:val="56"/>
+          <w:szCs w:val="56"/>
+        </w:rPr>
+        <w:t>5.Fifth note</w:t>
+      </w:r>
+    </w:p>
+    <w:p>
+      <w:pPr>
+        <w:pStyle w:val="NormalWeb"/>
+        <w:rPr>
+          <w:rFonts w:ascii="Arial" w:hAnsi="Arial" w:cs="Arial"/>
+          <w:sz w:val="44"/>
+          <w:szCs w:val="44"/>
+        </w:rPr>
+      </w:pPr>
+      <w:r>
+        <w:rPr>
+          <w:rFonts w:ascii="Arial" w:hAnsi="Arial" w:cs="Arial"/>
+          <w:sz w:val="52"/>
+          <w:szCs w:val="52"/>
+        </w:rPr>
+        <w:t xml:space="preserve">String- </w:t>
+      </w:r>
+      <w:r>
+        <w:rPr>
+          <w:rFonts w:ascii="Arial" w:hAnsi="Arial" w:cs="Arial"/>
+          <w:sz w:val="44"/>
+          <w:szCs w:val="44"/>
+        </w:rPr>
+        <w:t>if we want to show string then we have to declare array.</w:t>
+      </w:r>
+    </w:p>
+    <w:p>
+      <w:pPr>
+        <w:pStyle w:val="NormalWeb"/>
+        <w:rPr>
+          <w:rFonts w:ascii="Arial" w:hAnsi="Arial" w:cs="Arial"/>
+          <w:sz w:val="44"/>
+          <w:szCs w:val="44"/>
+        </w:rPr>
+      </w:pPr>
+      <w:r>
+        <w:rPr>
+          <w:rFonts w:ascii="Arial" w:hAnsi="Arial" w:cs="Arial"/>
+          <w:sz w:val="44"/>
+          <w:szCs w:val="44"/>
+        </w:rPr>
+        <w:t>Eg: char name[30]=”Gaurav”</w:t>
+      </w:r>
+    </w:p>
+    <w:p>
+      <w:pPr>
+        <w:pStyle w:val="NormalWeb"/>
+        <w:rPr>
+          <w:rFonts w:ascii="Arial" w:hAnsi="Arial" w:cs="Arial"/>
+          <w:sz w:val="40"/>
+          <w:szCs w:val="40"/>
+        </w:rPr>
+      </w:pPr>
+      <w:r>
+        <w:rPr>
+          <w:rFonts w:ascii="Arial" w:hAnsi="Arial" w:cs="Arial"/>
+          <w:sz w:val="44"/>
+          <w:szCs w:val="44"/>
+        </w:rPr>
+        <w:t xml:space="preserve">Note: in here multiple line will not work. “Gaurav Sen Gupto ” will not </w:t>
+      </w:r>
+      <w:r>
+        <w:rPr>
+          <w:rFonts w:ascii="Arial" w:hAnsi="Arial" w:cs="Arial"/>
+          <w:sz w:val="40"/>
+          <w:szCs w:val="40"/>
+        </w:rPr>
+        <w:t>print . So that we have used a function: cin.getline(array_name,array value);</w:t>
+      </w:r>
+    </w:p>
+    <w:p>
+      <w:pPr>
+        <w:pStyle w:val="NormalWeb"/>
+        <w:rPr>
+          <w:rFonts w:ascii="Arial" w:hAnsi="Arial" w:cs="Arial"/>
+          <w:sz w:val="40"/>
+          <w:szCs w:val="40"/>
+        </w:rPr>
+      </w:pPr>
+      <w:r>
+        <w:rPr>
+          <w:rFonts w:ascii="Arial" w:hAnsi="Arial" w:cs="Arial"/>
+          <w:sz w:val="40"/>
+          <w:szCs w:val="40"/>
+        </w:rPr>
+        <w:t>Eg: cin.getline(name,30);</w:t>
+      </w:r>
+    </w:p>
+    <w:p>
+      <w:pPr>
+        <w:pStyle w:val="NormalWeb"/>
+        <w:rPr>
+          <w:rFonts w:ascii="Arial" w:hAnsi="Arial" w:cs="Arial"/>
+          <w:sz w:val="40"/>
+          <w:szCs w:val="40"/>
+        </w:rPr>
+      </w:pPr>
+      <w:r>
+        <w:rPr>
+          <w:rFonts w:ascii="Arial" w:hAnsi="Arial" w:cs="Arial"/>
+          <w:sz w:val="40"/>
+          <w:szCs w:val="40"/>
+        </w:rPr>
+        <w:lastRenderedPageBreak/>
+        <w:t>Before gets(name,value) was used but now it is not valid.</w:t>
+      </w:r>
+    </w:p>
+    <w:p>
+      <w:pPr>
+        <w:pStyle w:val="NormalWeb"/>
+        <w:rPr>
+          <w:rFonts w:ascii="Arial" w:hAnsi="Arial" w:cs="Arial"/>
+          <w:b/>
+          <w:bCs/>
+          <w:sz w:val="72"/>
+          <w:szCs w:val="72"/>
+        </w:rPr>
+      </w:pPr>
+      <w:r>
+        <w:rPr>
+          <w:rFonts w:ascii="Arial" w:hAnsi="Arial" w:cs="Arial"/>
+          <w:b/>
+          <w:bCs/>
+          <w:sz w:val="72"/>
+          <w:szCs w:val="72"/>
+        </w:rPr>
+        <w:t>Note-6:</w:t>
+      </w:r>
+    </w:p>
+    <w:p>
+      <w:pPr>
+        <w:pStyle w:val="NormalWeb"/>
+        <w:rPr>
+          <w:rFonts w:ascii="Arial" w:hAnsi="Arial" w:cs="Arial"/>
+          <w:sz w:val="56"/>
+          <w:szCs w:val="56"/>
+        </w:rPr>
+      </w:pPr>
+      <w:r>
+        <w:rPr>
+          <w:rFonts w:ascii="Arial" w:hAnsi="Arial" w:cs="Arial"/>
+          <w:sz w:val="56"/>
+          <w:szCs w:val="56"/>
+        </w:rPr>
+        <w:t>Output formatting :</w:t>
+      </w:r>
+    </w:p>
+    <w:p>
+      <w:pPr>
+        <w:pStyle w:val="NormalWeb"/>
+        <w:rPr>
+          <w:rFonts w:ascii="Arial" w:hAnsi="Arial" w:cs="Arial"/>
+          <w:sz w:val="44"/>
+          <w:szCs w:val="44"/>
+        </w:rPr>
+      </w:pPr>
+      <w:r>
+        <w:rPr>
+          <w:rFonts w:ascii="Arial" w:hAnsi="Arial" w:cs="Arial"/>
+          <w:sz w:val="44"/>
+          <w:szCs w:val="44"/>
+        </w:rPr>
+        <w:t>Some method:</w:t>
+      </w:r>
+    </w:p>
+    <w:p>
+      <w:pPr>
+        <w:pStyle w:val="NormalWeb"/>
+        <w:numPr>
+          <w:ilvl w:val="0"/>
+          <w:numId w:val="3"/>
+        </w:numPr>
+        <w:rPr>
+          <w:rFonts w:ascii="Arial" w:hAnsi="Arial" w:cs="Arial"/>
+          <w:sz w:val="56"/>
+          <w:szCs w:val="56"/>
+        </w:rPr>
+      </w:pPr>
+      <w:r>
+        <w:rPr>
+          <w:rFonts w:ascii="Arial" w:hAnsi="Arial" w:cs="Arial"/>
+          <w:sz w:val="36"/>
+          <w:szCs w:val="36"/>
+        </w:rPr>
+        <w:t xml:space="preserve">showpoint </w:t>
+      </w:r>
+      <w:r>
+        <w:rPr>
+          <w:rFonts w:ascii="Arial" w:hAnsi="Arial" w:cs="Arial"/>
+          <w:sz w:val="56"/>
+          <w:szCs w:val="56"/>
+        </w:rPr>
+        <w:t>-</w:t>
+      </w:r>
+      <w:r>
+        <w:rPr>
+          <w:rFonts w:ascii="Arial" w:hAnsi="Arial" w:cs="Arial"/>
+          <w:sz w:val="32"/>
+          <w:szCs w:val="32"/>
+        </w:rPr>
+        <w:t>Show point after a integer number</w:t>
+      </w:r>
+    </w:p>
+    <w:p>
+      <w:pPr>
+        <w:pStyle w:val="NormalWeb"/>
+        <w:numPr>
+          <w:ilvl w:val="0"/>
+          <w:numId w:val="3"/>
+        </w:numPr>
+        <w:rPr>
+          <w:rFonts w:ascii="Arial" w:hAnsi="Arial" w:cs="Arial"/>
+          <w:sz w:val="28"/>
+          <w:szCs w:val="28"/>
+        </w:rPr>
+      </w:pPr>
+      <w:r>
+        <w:rPr>
+          <w:rFonts w:ascii="Arial" w:hAnsi="Arial" w:cs="Arial"/>
+          <w:sz w:val="36"/>
+          <w:szCs w:val="36"/>
+        </w:rPr>
+        <w:t xml:space="preserve">      </w:t>
+      </w:r>
+      <w:r>
+        <w:rPr>
+          <w:rFonts w:ascii="Arial" w:hAnsi="Arial" w:cs="Arial"/>
+          <w:sz w:val="36"/>
+          <w:szCs w:val="36"/>
+        </w:rPr>
+        <w:t>noshowpoint</w:t>
+      </w:r>
+      <w:r>
+        <w:rPr>
+          <w:rFonts w:ascii="Arial" w:hAnsi="Arial" w:cs="Arial"/>
+          <w:sz w:val="56"/>
+          <w:szCs w:val="56"/>
+        </w:rPr>
+        <w:t>-</w:t>
+      </w:r>
+      <w:r>
+        <w:rPr>
+          <w:rFonts w:ascii="Arial" w:hAnsi="Arial" w:cs="Arial"/>
+          <w:sz w:val="28"/>
+          <w:szCs w:val="28"/>
+        </w:rPr>
+        <w:t>not showing any floating num</w:t>
+      </w:r>
+    </w:p>
+    <w:p>
+      <w:pPr>
+        <w:pStyle w:val="NormalWeb"/>
+        <w:numPr>
+          <w:ilvl w:val="0"/>
+          <w:numId w:val="3"/>
+        </w:numPr>
+        <w:rPr>
+          <w:rFonts w:ascii="Arial" w:hAnsi="Arial" w:cs="Arial"/>
+          <w:sz w:val="22"/>
+          <w:szCs w:val="22"/>
+        </w:rPr>
+      </w:pPr>
+      <w:r>
+        <w:rPr>
+          <w:rFonts w:ascii="Arial" w:hAnsi="Arial" w:cs="Arial"/>
+          <w:sz w:val="36"/>
+          <w:szCs w:val="36"/>
+        </w:rPr>
+        <w:t xml:space="preserve">      </w:t>
+      </w:r>
+      <w:r>
+        <w:rPr>
+          <w:rFonts w:ascii="Arial" w:hAnsi="Arial" w:cs="Arial"/>
+          <w:sz w:val="36"/>
+          <w:szCs w:val="36"/>
+        </w:rPr>
+        <w:t>setprecision()-</w:t>
+      </w:r>
+      <w:r>
+        <w:rPr>
+          <w:rFonts w:ascii="Arial" w:hAnsi="Arial" w:cs="Arial"/>
+        </w:rPr>
+        <w:t>How many num we want</w:t>
+      </w:r>
+      <w:r>
+        <w:rPr>
+          <w:rFonts w:ascii="Arial" w:hAnsi="Arial" w:cs="Arial"/>
+        </w:rPr>
+        <w:t xml:space="preserve"> to</w:t>
+      </w:r>
+      <w:r>
+        <w:rPr>
+          <w:rFonts w:ascii="Arial" w:hAnsi="Arial" w:cs="Arial"/>
+        </w:rPr>
+        <w:t xml:space="preserve"> show after point(dosomik)</w:t>
+      </w:r>
+      <w:r>
+        <w:rPr>
+          <w:rFonts w:ascii="Arial" w:hAnsi="Arial" w:cs="Arial"/>
+        </w:rPr>
+        <w:t>.It counts with integer num as well</w:t>
+      </w:r>
+    </w:p>
+    <w:p>
+      <w:pPr>
+        <w:pStyle w:val="NormalWeb"/>
+        <w:ind w:left="720"/>
+        <w:rPr>
+          <w:rFonts w:ascii="Arial" w:hAnsi="Arial" w:cs="Arial"/>
+          <w:sz w:val="22"/>
+          <w:szCs w:val="22"/>
+        </w:rPr>
+      </w:pPr>
+    </w:p>
+    <w:p>
+      <w:pPr>
+        <w:pStyle w:val="NormalWeb"/>
+        <w:numPr>
+          <w:ilvl w:val="0"/>
+          <w:numId w:val="3"/>
+        </w:numPr>
+        <w:rPr>
+          <w:rFonts w:ascii="Arial" w:hAnsi="Arial" w:cs="Arial"/>
+          <w:sz w:val="32"/>
+          <w:szCs w:val="32"/>
+        </w:rPr>
+      </w:pPr>
+      <w:r>
+        <w:rPr>
+          <w:rFonts w:ascii="Arial" w:hAnsi="Arial" w:cs="Arial"/>
+          <w:sz w:val="32"/>
+          <w:szCs w:val="32"/>
+        </w:rPr>
+        <w:t xml:space="preserve">   </w:t>
+      </w:r>
+      <w:r>
+        <w:rPr>
+          <w:rFonts w:ascii="Arial" w:hAnsi="Arial" w:cs="Arial"/>
+          <w:sz w:val="32"/>
+          <w:szCs w:val="32"/>
+        </w:rPr>
+        <w:t>setw()</w:t>
+      </w:r>
+      <w:r>
+        <w:rPr>
+          <w:rFonts w:ascii="Arial" w:hAnsi="Arial" w:cs="Arial"/>
+          <w:sz w:val="32"/>
+          <w:szCs w:val="32"/>
+        </w:rPr>
+        <w:t xml:space="preserve"> </w:t>
+      </w:r>
+      <w:r>
+        <w:rPr>
+          <w:rFonts w:ascii="Arial" w:hAnsi="Arial" w:cs="Arial"/>
+          <w:sz w:val="32"/>
+          <w:szCs w:val="32"/>
+        </w:rPr>
+        <w:t>-</w:t>
+      </w:r>
+      <w:r>
+        <w:rPr>
+          <w:rFonts w:ascii="Arial" w:hAnsi="Arial" w:cs="Arial"/>
+          <w:sz w:val="32"/>
+          <w:szCs w:val="32"/>
+        </w:rPr>
+        <w:t>width</w:t>
+      </w:r>
+    </w:p>
+    <w:p>
+      <w:pPr>
+        <w:pStyle w:val="NormalWeb"/>
+        <w:numPr>
+          <w:ilvl w:val="0"/>
+          <w:numId w:val="3"/>
+        </w:numPr>
+        <w:rPr>
+          <w:rFonts w:ascii="Arial" w:hAnsi="Arial" w:cs="Arial"/>
+          <w:sz w:val="36"/>
+          <w:szCs w:val="36"/>
+        </w:rPr>
+      </w:pPr>
+      <w:r>
+        <w:rPr>
+          <w:rFonts w:ascii="Arial" w:hAnsi="Arial" w:cs="Arial"/>
+          <w:sz w:val="36"/>
+          <w:szCs w:val="36"/>
+        </w:rPr>
+        <w:t xml:space="preserve">        </w:t>
+      </w:r>
+      <w:r>
+        <w:rPr>
+          <w:rFonts w:ascii="Arial" w:hAnsi="Arial" w:cs="Arial"/>
+          <w:sz w:val="36"/>
+          <w:szCs w:val="36"/>
+        </w:rPr>
+        <w:t>F</w:t>
+      </w:r>
+      <w:r>
+        <w:rPr>
+          <w:rFonts w:ascii="Arial" w:hAnsi="Arial" w:cs="Arial"/>
+          <w:sz w:val="36"/>
+          <w:szCs w:val="36"/>
+        </w:rPr>
+        <w:t>ixed</w:t>
+      </w:r>
+      <w:r>
+        <w:rPr>
+          <w:rFonts w:ascii="Arial" w:hAnsi="Arial" w:cs="Arial"/>
+          <w:sz w:val="36"/>
+          <w:szCs w:val="36"/>
+        </w:rPr>
+        <w:t xml:space="preserve"> -</w:t>
+      </w:r>
+      <w:r>
+        <w:rPr>
+          <w:rFonts w:ascii="Arial" w:hAnsi="Arial" w:cs="Arial"/>
+          <w:sz w:val="32"/>
+          <w:szCs w:val="32"/>
+        </w:rPr>
+        <w:t xml:space="preserve"> </w:t>
+      </w:r>
+      <w:r>
+        <w:rPr>
+          <w:rFonts w:ascii="Arial" w:hAnsi="Arial" w:cs="Arial"/>
+          <w:sz w:val="32"/>
+          <w:szCs w:val="32"/>
+        </w:rPr>
+        <w:t>it does not count integer number</w:t>
+      </w:r>
+    </w:p>
+    <w:p>
+      <w:pPr>
+        <w:pStyle w:val="NormalWeb"/>
+        <w:rPr>
+          <w:rFonts w:ascii="Arial" w:hAnsi="Arial" w:cs="Arial"/>
+          <w:sz w:val="56"/>
+          <w:szCs w:val="56"/>
+        </w:rPr>
+      </w:pPr>
     </w:p>
     <w:p>
       <w:pPr>
@@ -885,6 +1341,92 @@
     </w:lvl>
   </w:abstractNum>
   <w:abstractNum w:abstractNumId="1" w15:restartNumberingAfterBreak="0">
+    <w:nsid w:val="4868000F"/>
+    <w:multiLevelType w:val="hybridMultilevel"/>
+    <w:tmpl w:val="EF785946"/>
+    <w:lvl w:ilvl="0" w:tplc="0409000F">
+      <w:start w:val="1"/>
+      <w:numFmt w:val="decimal"/>
+      <w:lvlText w:val="%1."/>
+      <w:lvlJc w:val="left"/>
+      <w:pPr>
+        <w:ind w:left="720" w:hanging="360"/>
+      </w:pPr>
+    </w:lvl>
+    <w:lvl w:ilvl="1" w:tplc="04090019" w:tentative="1">
+      <w:start w:val="1"/>
+      <w:numFmt w:val="lowerLetter"/>
+      <w:lvlText w:val="%2."/>
+      <w:lvlJc w:val="left"/>
+      <w:pPr>
+        <w:ind w:left="1440" w:hanging="360"/>
+      </w:pPr>
+    </w:lvl>
+    <w:lvl w:ilvl="2" w:tplc="0409001B" w:tentative="1">
+      <w:start w:val="1"/>
+      <w:numFmt w:val="lowerRoman"/>
+      <w:lvlText w:val="%3."/>
+      <w:lvlJc w:val="right"/>
+      <w:pPr>
+        <w:ind w:left="2160" w:hanging="180"/>
+      </w:pPr>
+    </w:lvl>
+    <w:lvl w:ilvl="3" w:tplc="0409000F" w:tentative="1">
+      <w:start w:val="1"/>
+      <w:numFmt w:val="decimal"/>
+      <w:lvlText w:val="%4."/>
+      <w:lvlJc w:val="left"/>
+      <w:pPr>
+        <w:ind w:left="2880" w:hanging="360"/>
+      </w:pPr>
+    </w:lvl>
+    <w:lvl w:ilvl="4" w:tplc="04090019" w:tentative="1">
+      <w:start w:val="1"/>
+      <w:numFmt w:val="lowerLetter"/>
+      <w:lvlText w:val="%5."/>
+      <w:lvlJc w:val="left"/>
+      <w:pPr>
+        <w:ind w:left="3600" w:hanging="360"/>
+      </w:pPr>
+    </w:lvl>
+    <w:lvl w:ilvl="5" w:tplc="0409001B" w:tentative="1">
+      <w:start w:val="1"/>
+      <w:numFmt w:val="lowerRoman"/>
+      <w:lvlText w:val="%6."/>
+      <w:lvlJc w:val="right"/>
+      <w:pPr>
+        <w:ind w:left="4320" w:hanging="180"/>
+      </w:pPr>
+    </w:lvl>
+    <w:lvl w:ilvl="6" w:tplc="0409000F" w:tentative="1">
+      <w:start w:val="1"/>
+      <w:numFmt w:val="decimal"/>
+      <w:lvlText w:val="%7."/>
+      <w:lvlJc w:val="left"/>
+      <w:pPr>
+        <w:ind w:left="5040" w:hanging="360"/>
+      </w:pPr>
+    </w:lvl>
+    <w:lvl w:ilvl="7" w:tplc="04090019" w:tentative="1">
+      <w:start w:val="1"/>
+      <w:numFmt w:val="lowerLetter"/>
+      <w:lvlText w:val="%8."/>
+      <w:lvlJc w:val="left"/>
+      <w:pPr>
+        <w:ind w:left="5760" w:hanging="360"/>
+      </w:pPr>
+    </w:lvl>
+    <w:lvl w:ilvl="8" w:tplc="0409001B" w:tentative="1">
+      <w:start w:val="1"/>
+      <w:numFmt w:val="lowerRoman"/>
+      <w:lvlText w:val="%9."/>
+      <w:lvlJc w:val="right"/>
+      <w:pPr>
+        <w:ind w:left="6480" w:hanging="180"/>
+      </w:pPr>
+    </w:lvl>
+  </w:abstractNum>
+  <w:abstractNum w:abstractNumId="2" w15:restartNumberingAfterBreak="0">
     <w:nsid w:val="736A00EE"/>
     <w:multiLevelType w:val="multilevel"/>
     <w:tmpl w:val="BBF2B14E"/>
@@ -1034,10 +1576,13 @@
     </w:lvl>
   </w:abstractNum>
   <w:num w:numId="1">
-    <w:abstractNumId w:val="1"/>
+    <w:abstractNumId w:val="2"/>
   </w:num>
   <w:num w:numId="2">
     <w:abstractNumId w:val="0"/>
+  </w:num>
+  <w:num w:numId="3">
+    <w:abstractNumId w:val="1"/>
   </w:num>
 </w:numbering>
 </file>

</xml_diff>